<commit_message>
Fix the WordTemplate1.bas example
</commit_message>
<xml_diff>
--- a/FAST.FBasic.InteractiveConsole/Tests/Other/LoanTemplate.docx
+++ b/FAST.FBasic.InteractiveConsole/Tests/Other/LoanTemplate.docx
@@ -27,6 +27,15 @@
         </w:rPr>
         <w:t>LOAN APPLICATION FORM</w:t>
       </w:r>
+      <w:r>
+        <w:rPr>
+          <w:b/>
+          <w:color w:val="1F497D" w:themeColor="text2"/>
+          <w:sz w:val="36"/>
+          <w:szCs w:val="36"/>
+        </w:rPr>
+        <w:t xml:space="preserve"> – {AppID}</w:t>
+      </w:r>
     </w:p>
     <w:p>
       <w:pPr>
@@ -83,8 +92,6 @@
           <w:szCs w:val="28"/>
         </w:rPr>
       </w:pPr>
-      <w:bookmarkStart w:id="2" w:name="_q3md7o3epe17" w:colFirst="0" w:colLast="0"/>
-      <w:bookmarkEnd w:id="2"/>
     </w:p>
     <w:p>
       <w:pPr>
@@ -265,7 +272,21 @@
                 <w:b/>
                 <w:bCs/>
               </w:rPr>
-              <w:t>{Cust.</w:t>
+              <w:t>{</w:t>
+            </w:r>
+            <w:r>
+              <w:rPr>
+                <w:b/>
+                <w:bCs/>
+              </w:rPr>
+              <w:t>Appl</w:t>
+            </w:r>
+            <w:r>
+              <w:rPr>
+                <w:b/>
+                <w:bCs/>
+              </w:rPr>
+              <w:t>.</w:t>
             </w:r>
             <w:r>
               <w:rPr>
@@ -564,10 +585,10 @@
       </w:tr>
     </w:tbl>
     <w:p>
-      <w:bookmarkStart w:id="3" w:name="_j565a0we042e" w:colFirst="0" w:colLast="0"/>
-      <w:bookmarkStart w:id="4" w:name="_xnmb8qbjrwij" w:colFirst="0" w:colLast="0"/>
+      <w:bookmarkStart w:id="2" w:name="_j565a0we042e" w:colFirst="0" w:colLast="0"/>
+      <w:bookmarkStart w:id="3" w:name="_xnmb8qbjrwij" w:colFirst="0" w:colLast="0"/>
+      <w:bookmarkEnd w:id="2"/>
       <w:bookmarkEnd w:id="3"/>
-      <w:bookmarkEnd w:id="4"/>
     </w:p>
     <w:p/>
     <w:p>
@@ -583,8 +604,8 @@
           <w:szCs w:val="28"/>
         </w:rPr>
       </w:pPr>
-      <w:bookmarkStart w:id="5" w:name="_hqyiuppoe2jm" w:colFirst="0" w:colLast="0"/>
-      <w:bookmarkEnd w:id="5"/>
+      <w:bookmarkStart w:id="4" w:name="_hqyiuppoe2jm" w:colFirst="0" w:colLast="0"/>
+      <w:bookmarkEnd w:id="4"/>
       <w:r>
         <w:rPr>
           <w:b/>
@@ -726,7 +747,19 @@
               <w:spacing w:line="240" w:lineRule="auto"/>
             </w:pPr>
             <w:r>
-              <w:t>{LoanAmount:10,10,N0</w:t>
+              <w:t>{</w:t>
+            </w:r>
+            <w:r>
+              <w:t>Appl.</w:t>
+            </w:r>
+            <w:r>
+              <w:t>RequestedAmount</w:t>
+            </w:r>
+            <w:r>
+              <w:t>:10,10,N0</w:t>
+            </w:r>
+            <w:r>
+              <w:t>}</w:t>
             </w:r>
           </w:p>
         </w:tc>
@@ -773,7 +806,16 @@
           <w:p>
             <w:pPr>
               <w:spacing w:line="240" w:lineRule="auto"/>
-            </w:pPr>
+              <w:rPr>
+                <w:lang w:val="el-GR"/>
+              </w:rPr>
+            </w:pPr>
+            <w:r>
+              <w:t>{Appl.</w:t>
+            </w:r>
+            <w:r>
+              <w:t>LoanTerms}</w:t>
+            </w:r>
           </w:p>
         </w:tc>
       </w:tr>
@@ -819,7 +861,22 @@
           <w:p>
             <w:pPr>
               <w:spacing w:line="240" w:lineRule="auto"/>
-            </w:pPr>
+              <w:rPr>
+                <w:lang w:val="en-US"/>
+              </w:rPr>
+            </w:pPr>
+            <w:r>
+              <w:rPr>
+                <w:lang w:val="el-GR"/>
+              </w:rPr>
+              <w:t>{</w:t>
+            </w:r>
+            <w:r>
+              <w:rPr>
+                <w:lang w:val="en-US"/>
+              </w:rPr>
+              <w:t>Appl.Purpose}</w:t>
+            </w:r>
           </w:p>
         </w:tc>
       </w:tr>
@@ -837,8 +894,8 @@
           <w:szCs w:val="28"/>
         </w:rPr>
       </w:pPr>
-      <w:bookmarkStart w:id="6" w:name="_m8nu4srr8mq3" w:colFirst="0" w:colLast="0"/>
-      <w:bookmarkEnd w:id="6"/>
+      <w:bookmarkStart w:id="5" w:name="_m8nu4srr8mq3" w:colFirst="0" w:colLast="0"/>
+      <w:bookmarkEnd w:id="5"/>
     </w:p>
     <w:p/>
     <w:p/>
@@ -997,6 +1054,9 @@
             <w:pPr>
               <w:spacing w:after="120" w:line="240" w:lineRule="auto"/>
             </w:pPr>
+            <w:r>
+              <w:t>{Cust.Name}</w:t>
+            </w:r>
           </w:p>
         </w:tc>
       </w:tr>
@@ -1089,6 +1149,9 @@
             <w:pPr>
               <w:spacing w:after="120" w:line="240" w:lineRule="auto"/>
             </w:pPr>
+            <w:r>
+              <w:t>{Appl.ApplicationDate}</w:t>
+            </w:r>
           </w:p>
         </w:tc>
       </w:tr>

</xml_diff>

<commit_message>
Finalize wordtest1.bas example program
</commit_message>
<xml_diff>
--- a/FAST.FBasic.InteractiveConsole/Tests/Other/LoanTemplate.docx
+++ b/FAST.FBasic.InteractiveConsole/Tests/Other/LoanTemplate.docx
@@ -34,7 +34,27 @@
           <w:sz w:val="36"/>
           <w:szCs w:val="36"/>
         </w:rPr>
-        <w:t xml:space="preserve"> – {AppID}</w:t>
+        <w:t xml:space="preserve"> – {</w:t>
+      </w:r>
+      <w:proofErr w:type="spellStart"/>
+      <w:r>
+        <w:rPr>
+          <w:b/>
+          <w:color w:val="1F497D" w:themeColor="text2"/>
+          <w:sz w:val="36"/>
+          <w:szCs w:val="36"/>
+        </w:rPr>
+        <w:t>AppID</w:t>
+      </w:r>
+      <w:proofErr w:type="spellEnd"/>
+      <w:r>
+        <w:rPr>
+          <w:b/>
+          <w:color w:val="1F497D" w:themeColor="text2"/>
+          <w:sz w:val="36"/>
+          <w:szCs w:val="36"/>
+        </w:rPr>
+        <w:t>}</w:t>
       </w:r>
     </w:p>
     <w:p>
@@ -76,8 +96,13 @@
         <w:spacing w:after="120" w:line="240" w:lineRule="auto"/>
       </w:pPr>
       <w:r>
-        <w:t>Contact Phone: (555) 123-4567 | Email: loans@acme.example</w:t>
-      </w:r>
+        <w:t xml:space="preserve">Contact Phone: (555) 123-4567 | Email: </w:t>
+      </w:r>
+      <w:proofErr w:type="spellStart"/>
+      <w:r>
+        <w:t>loans@acme.example</w:t>
+      </w:r>
+      <w:proofErr w:type="spellEnd"/>
     </w:p>
     <w:p>
       <w:pPr>
@@ -274,6 +299,7 @@
               </w:rPr>
               <w:t>{</w:t>
             </w:r>
+            <w:proofErr w:type="spellStart"/>
             <w:r>
               <w:rPr>
                 <w:b/>
@@ -309,6 +335,7 @@
               </w:rPr>
               <w:t>D</w:t>
             </w:r>
+            <w:proofErr w:type="spellEnd"/>
             <w:r>
               <w:rPr>
                 <w:b/>
@@ -370,11 +397,16 @@
               <w:spacing w:line="240" w:lineRule="auto"/>
             </w:pPr>
             <w:r>
-              <w:t>{Cust.</w:t>
+              <w:t>{</w:t>
+            </w:r>
+            <w:proofErr w:type="spellStart"/>
+            <w:r>
+              <w:t>Cust.</w:t>
             </w:r>
             <w:r>
               <w:t>Name</w:t>
             </w:r>
+            <w:proofErr w:type="spellEnd"/>
             <w:r>
               <w:t>}</w:t>
             </w:r>
@@ -425,7 +457,15 @@
               <w:spacing w:line="240" w:lineRule="auto"/>
             </w:pPr>
             <w:r>
-              <w:t>{Cust.VatNumber}</w:t>
+              <w:t>{</w:t>
+            </w:r>
+            <w:proofErr w:type="spellStart"/>
+            <w:r>
+              <w:t>Cust.VatNumber</w:t>
+            </w:r>
+            <w:proofErr w:type="spellEnd"/>
+            <w:r>
+              <w:t>}</w:t>
             </w:r>
           </w:p>
         </w:tc>
@@ -474,7 +514,15 @@
               <w:spacing w:line="240" w:lineRule="auto"/>
             </w:pPr>
             <w:r>
-              <w:t>{Cust.Address}</w:t>
+              <w:t>{</w:t>
+            </w:r>
+            <w:proofErr w:type="spellStart"/>
+            <w:r>
+              <w:t>Cust.Address</w:t>
+            </w:r>
+            <w:proofErr w:type="spellEnd"/>
+            <w:r>
+              <w:t>}</w:t>
             </w:r>
           </w:p>
         </w:tc>
@@ -523,7 +571,15 @@
               <w:spacing w:line="240" w:lineRule="auto"/>
             </w:pPr>
             <w:r>
-              <w:t>{Cust.City}</w:t>
+              <w:t>{</w:t>
+            </w:r>
+            <w:proofErr w:type="spellStart"/>
+            <w:r>
+              <w:t>Cust.City</w:t>
+            </w:r>
+            <w:proofErr w:type="spellEnd"/>
+            <w:r>
+              <w:t>}</w:t>
             </w:r>
           </w:p>
         </w:tc>
@@ -578,7 +634,21 @@
               <w:rPr>
                 <w:lang w:val="en-US"/>
               </w:rPr>
-              <w:t>{Cust.Email}</w:t>
+              <w:t>{</w:t>
+            </w:r>
+            <w:proofErr w:type="spellStart"/>
+            <w:r>
+              <w:rPr>
+                <w:lang w:val="en-US"/>
+              </w:rPr>
+              <w:t>Cust.Email</w:t>
+            </w:r>
+            <w:proofErr w:type="spellEnd"/>
+            <w:r>
+              <w:rPr>
+                <w:lang w:val="en-US"/>
+              </w:rPr>
+              <w:t>}</w:t>
             </w:r>
           </w:p>
         </w:tc>
@@ -811,10 +881,18 @@
               </w:rPr>
             </w:pPr>
             <w:r>
-              <w:t>{Appl.</w:t>
-            </w:r>
-            <w:r>
-              <w:t>LoanTerms}</w:t>
+              <w:t>{</w:t>
+            </w:r>
+            <w:proofErr w:type="spellStart"/>
+            <w:r>
+              <w:t>Appl.</w:t>
+            </w:r>
+            <w:r>
+              <w:t>LoanTerms</w:t>
+            </w:r>
+            <w:proofErr w:type="spellEnd"/>
+            <w:r>
+              <w:t>}</w:t>
             </w:r>
           </w:p>
         </w:tc>
@@ -871,11 +949,19 @@
               </w:rPr>
               <w:t>{</w:t>
             </w:r>
+            <w:proofErr w:type="spellStart"/>
             <w:r>
               <w:rPr>
                 <w:lang w:val="en-US"/>
               </w:rPr>
-              <w:t>Appl.Purpose}</w:t>
+              <w:t>Appl.Purpose</w:t>
+            </w:r>
+            <w:proofErr w:type="spellEnd"/>
+            <w:r>
+              <w:rPr>
+                <w:lang w:val="en-US"/>
+              </w:rPr>
+              <w:t>}</w:t>
             </w:r>
           </w:p>
         </w:tc>
@@ -1055,7 +1141,15 @@
               <w:spacing w:after="120" w:line="240" w:lineRule="auto"/>
             </w:pPr>
             <w:r>
-              <w:t>{Cust.Name}</w:t>
+              <w:t>{</w:t>
+            </w:r>
+            <w:proofErr w:type="spellStart"/>
+            <w:r>
+              <w:t>Cust.Name</w:t>
+            </w:r>
+            <w:proofErr w:type="spellEnd"/>
+            <w:r>
+              <w:t>}</w:t>
             </w:r>
           </w:p>
         </w:tc>
@@ -1150,7 +1244,18 @@
               <w:spacing w:after="120" w:line="240" w:lineRule="auto"/>
             </w:pPr>
             <w:r>
-              <w:t>{Appl.ApplicationDate}</w:t>
+              <w:t>{</w:t>
+            </w:r>
+            <w:proofErr w:type="spellStart"/>
+            <w:r>
+              <w:t>Appl.ApplicationDate</w:t>
+            </w:r>
+            <w:r>
+              <w:t>:D</w:t>
+            </w:r>
+            <w:proofErr w:type="spellEnd"/>
+            <w:r>
+              <w:t>}</w:t>
             </w:r>
           </w:p>
         </w:tc>
@@ -1160,9 +1265,7 @@
       <w:pPr>
         <w:spacing w:after="120" w:line="240" w:lineRule="auto"/>
         <w:rPr>
-          <w:b/>
-          <w:bCs/>
-          <w:i/>
+          <w:iCs/>
           <w:color w:val="A6A6A6" w:themeColor="background1" w:themeShade="A6"/>
         </w:rPr>
       </w:pPr>
@@ -1171,7 +1274,9 @@
       <w:pPr>
         <w:spacing w:after="120" w:line="240" w:lineRule="auto"/>
         <w:rPr>
-          <w:iCs/>
+          <w:b/>
+          <w:bCs/>
+          <w:i/>
           <w:color w:val="A6A6A6" w:themeColor="background1" w:themeShade="A6"/>
         </w:rPr>
       </w:pPr>
@@ -1180,180 +1285,179 @@
       <w:pPr>
         <w:spacing w:after="120" w:line="240" w:lineRule="auto"/>
         <w:rPr>
-          <w:iCs/>
+          <w:b/>
+          <w:bCs/>
           <w:color w:val="A6A6A6" w:themeColor="background1" w:themeShade="A6"/>
         </w:rPr>
       </w:pPr>
+      <w:r>
+        <w:rPr>
+          <w:b/>
+          <w:bCs/>
+          <w:i/>
+          <w:color w:val="A6A6A6" w:themeColor="background1" w:themeShade="A6"/>
+        </w:rPr>
+        <w:t>FOR INTERNAL USE ONLY</w:t>
+      </w:r>
+      <w:r>
+        <w:rPr>
+          <w:b/>
+          <w:bCs/>
+          <w:color w:val="A6A6A6" w:themeColor="background1" w:themeShade="A6"/>
+        </w:rPr>
+        <w:t xml:space="preserve"> </w:t>
+      </w:r>
     </w:p>
     <w:p>
       <w:pPr>
         <w:spacing w:after="120" w:line="240" w:lineRule="auto"/>
         <w:rPr>
-          <w:iCs/>
+          <w:b/>
+          <w:bCs/>
           <w:color w:val="A6A6A6" w:themeColor="background1" w:themeShade="A6"/>
         </w:rPr>
       </w:pPr>
+      <w:r>
+        <w:rPr>
+          <w:b/>
+          <w:bCs/>
+          <w:i/>
+          <w:color w:val="A6A6A6" w:themeColor="background1" w:themeShade="A6"/>
+        </w:rPr>
+        <w:t>Application Received By:</w:t>
+      </w:r>
+      <w:r>
+        <w:rPr>
+          <w:b/>
+          <w:bCs/>
+          <w:color w:val="A6A6A6" w:themeColor="background1" w:themeShade="A6"/>
+        </w:rPr>
+        <w:t xml:space="preserve"> </w:t>
+      </w:r>
+      <w:r>
+        <w:rPr>
+          <w:b/>
+          <w:bCs/>
+          <w:color w:val="A6A6A6" w:themeColor="background1" w:themeShade="A6"/>
+        </w:rPr>
+        <w:tab/>
+      </w:r>
+      <w:r>
+        <w:rPr>
+          <w:b/>
+          <w:bCs/>
+          <w:color w:val="A6A6A6" w:themeColor="background1" w:themeShade="A6"/>
+        </w:rPr>
+        <w:tab/>
+      </w:r>
+      <w:r>
+        <w:rPr>
+          <w:b/>
+          <w:bCs/>
+          <w:color w:val="A6A6A6" w:themeColor="background1" w:themeShade="A6"/>
+        </w:rPr>
+        <w:tab/>
+      </w:r>
+      <w:r>
+        <w:rPr>
+          <w:b/>
+          <w:bCs/>
+          <w:color w:val="A6A6A6" w:themeColor="background1" w:themeShade="A6"/>
+        </w:rPr>
+        <w:tab/>
+      </w:r>
+      <w:r>
+        <w:rPr>
+          <w:b/>
+          <w:bCs/>
+          <w:color w:val="A6A6A6" w:themeColor="background1" w:themeShade="A6"/>
+        </w:rPr>
+        <w:tab/>
+      </w:r>
+      <w:r>
+        <w:rPr>
+          <w:i/>
+          <w:color w:val="A6A6A6" w:themeColor="background1" w:themeShade="A6"/>
+        </w:rPr>
+        <w:t>Date Processed</w:t>
+      </w:r>
+      <w:r>
+        <w:rPr>
+          <w:i/>
+          <w:color w:val="A6A6A6" w:themeColor="background1" w:themeShade="A6"/>
+        </w:rPr>
+        <w:t>:</w:t>
+      </w:r>
     </w:p>
     <w:p>
       <w:pPr>
         <w:spacing w:after="120" w:line="240" w:lineRule="auto"/>
         <w:rPr>
-          <w:iCs/>
           <w:color w:val="A6A6A6" w:themeColor="background1" w:themeShade="A6"/>
         </w:rPr>
       </w:pPr>
-    </w:p>
-    <w:p>
-      <w:pPr>
-        <w:spacing w:after="120" w:line="240" w:lineRule="auto"/>
-        <w:rPr>
-          <w:b/>
-          <w:bCs/>
+      <w:r>
+        <w:rPr>
+          <w:color w:val="A6A6A6" w:themeColor="background1" w:themeShade="A6"/>
+        </w:rPr>
+        <w:t xml:space="preserve">_______________________________________   </w:t>
+      </w:r>
+      <w:r>
+        <w:rPr>
           <w:i/>
           <w:color w:val="A6A6A6" w:themeColor="background1" w:themeShade="A6"/>
         </w:rPr>
-      </w:pPr>
-    </w:p>
-    <w:p>
-      <w:pPr>
-        <w:spacing w:after="120" w:line="240" w:lineRule="auto"/>
-        <w:rPr>
-          <w:b/>
-          <w:bCs/>
-          <w:color w:val="A6A6A6" w:themeColor="background1" w:themeShade="A6"/>
-        </w:rPr>
-      </w:pPr>
-      <w:r>
-        <w:rPr>
-          <w:b/>
-          <w:bCs/>
-          <w:i/>
-          <w:color w:val="A6A6A6" w:themeColor="background1" w:themeShade="A6"/>
-        </w:rPr>
-        <w:t>FOR INTERNAL USE ONLY</w:t>
-      </w:r>
-      <w:r>
-        <w:rPr>
-          <w:b/>
-          <w:bCs/>
+        <w:t>:</w:t>
+      </w:r>
+      <w:r>
+        <w:rPr>
           <w:color w:val="A6A6A6" w:themeColor="background1" w:themeShade="A6"/>
         </w:rPr>
         <w:t xml:space="preserve"> </w:t>
       </w:r>
-    </w:p>
-    <w:p>
-      <w:pPr>
-        <w:spacing w:after="120" w:line="240" w:lineRule="auto"/>
-        <w:rPr>
-          <w:b/>
-          <w:bCs/>
-          <w:color w:val="A6A6A6" w:themeColor="background1" w:themeShade="A6"/>
-        </w:rPr>
-      </w:pPr>
-      <w:r>
-        <w:rPr>
-          <w:b/>
-          <w:bCs/>
-          <w:i/>
-          <w:color w:val="A6A6A6" w:themeColor="background1" w:themeShade="A6"/>
-        </w:rPr>
-        <w:t>Application Received By:</w:t>
-      </w:r>
-      <w:r>
-        <w:rPr>
-          <w:b/>
-          <w:bCs/>
-          <w:color w:val="A6A6A6" w:themeColor="background1" w:themeShade="A6"/>
-        </w:rPr>
-        <w:t xml:space="preserve"> </w:t>
-      </w:r>
-      <w:r>
-        <w:rPr>
-          <w:b/>
-          <w:bCs/>
-          <w:color w:val="A6A6A6" w:themeColor="background1" w:themeShade="A6"/>
-        </w:rPr>
-        <w:tab/>
-      </w:r>
-      <w:r>
-        <w:rPr>
-          <w:b/>
-          <w:bCs/>
-          <w:color w:val="A6A6A6" w:themeColor="background1" w:themeShade="A6"/>
-        </w:rPr>
-        <w:tab/>
-      </w:r>
-      <w:r>
-        <w:rPr>
-          <w:b/>
-          <w:bCs/>
-          <w:color w:val="A6A6A6" w:themeColor="background1" w:themeShade="A6"/>
-        </w:rPr>
-        <w:tab/>
-      </w:r>
-      <w:r>
-        <w:rPr>
-          <w:b/>
-          <w:bCs/>
-          <w:color w:val="A6A6A6" w:themeColor="background1" w:themeShade="A6"/>
-        </w:rPr>
-        <w:tab/>
-      </w:r>
-      <w:r>
-        <w:rPr>
-          <w:b/>
-          <w:bCs/>
-          <w:color w:val="A6A6A6" w:themeColor="background1" w:themeShade="A6"/>
-        </w:rPr>
-        <w:tab/>
-      </w:r>
-      <w:r>
-        <w:rPr>
-          <w:i/>
-          <w:color w:val="A6A6A6" w:themeColor="background1" w:themeShade="A6"/>
-        </w:rPr>
-        <w:t>Date Processed</w:t>
-      </w:r>
-      <w:r>
-        <w:rPr>
-          <w:i/>
-          <w:color w:val="A6A6A6" w:themeColor="background1" w:themeShade="A6"/>
-        </w:rPr>
-        <w:t>:</w:t>
-      </w:r>
-    </w:p>
-    <w:p>
-      <w:pPr>
-        <w:spacing w:after="120" w:line="240" w:lineRule="auto"/>
-        <w:rPr>
-          <w:color w:val="A6A6A6" w:themeColor="background1" w:themeShade="A6"/>
-        </w:rPr>
-      </w:pPr>
-      <w:r>
-        <w:rPr>
-          <w:color w:val="A6A6A6" w:themeColor="background1" w:themeShade="A6"/>
-        </w:rPr>
-        <w:t xml:space="preserve">_______________________________________   </w:t>
-      </w:r>
-      <w:r>
-        <w:rPr>
-          <w:i/>
-          <w:color w:val="A6A6A6" w:themeColor="background1" w:themeShade="A6"/>
-        </w:rPr>
-        <w:t>:</w:t>
-      </w:r>
-      <w:r>
-        <w:rPr>
-          <w:color w:val="A6A6A6" w:themeColor="background1" w:themeShade="A6"/>
-        </w:rPr>
-        <w:t xml:space="preserve"> </w:t>
-      </w:r>
-      <w:r>
-        <w:rPr>
-          <w:color w:val="A6A6A6" w:themeColor="background1" w:themeShade="A6"/>
-        </w:rPr>
-        <w:tab/>
-        <w:t>_________________</w:t>
+      <w:r>
+        <w:rPr>
+          <w:color w:val="A6A6A6" w:themeColor="background1" w:themeShade="A6"/>
+        </w:rPr>
+        <w:t xml:space="preserve">     </w:t>
+      </w:r>
+      <w:r>
+        <w:rPr>
+          <w:color w:val="A6A6A6" w:themeColor="background1" w:themeShade="A6"/>
+        </w:rPr>
+        <w:t>_</w:t>
+      </w:r>
+      <w:r>
+        <w:rPr>
+          <w:color w:val="A6A6A6" w:themeColor="background1" w:themeShade="A6"/>
+        </w:rPr>
+        <w:t>{</w:t>
+      </w:r>
+      <w:proofErr w:type="spellStart"/>
+      <w:r>
+        <w:rPr>
+          <w:color w:val="A6A6A6" w:themeColor="background1" w:themeShade="A6"/>
+        </w:rPr>
+        <w:t>Today</w:t>
+      </w:r>
+      <w:r>
+        <w:rPr>
+          <w:color w:val="A6A6A6" w:themeColor="background1" w:themeShade="A6"/>
+        </w:rPr>
+        <w:t>:D</w:t>
+      </w:r>
+      <w:proofErr w:type="spellEnd"/>
+      <w:r>
+        <w:rPr>
+          <w:color w:val="A6A6A6" w:themeColor="background1" w:themeShade="A6"/>
+        </w:rPr>
+        <w:t>}</w:t>
+      </w:r>
+      <w:r>
+        <w:rPr>
+          <w:color w:val="A6A6A6" w:themeColor="background1" w:themeShade="A6"/>
+        </w:rPr>
+        <w:t>_</w:t>
       </w:r>
     </w:p>
     <w:p>

</xml_diff>